<commit_message>
20/10/19 renew dataset source and report
</commit_message>
<xml_diff>
--- a/Exercise2/report_106601015.docx
+++ b/Exercise2/report_106601015.docx
@@ -67,10 +67,29 @@
     </w:p>
     <w:p>
       <w:pPr>
-        <w:rPr>
-          <w:rFonts w:ascii="微軟正黑體" w:eastAsia="微軟正黑體" w:hAnsi="微軟正黑體"/>
-        </w:rPr>
-      </w:pPr>
+        <w:jc w:val="center"/>
+        <w:rPr>
+          <w:rFonts w:ascii="微軟正黑體" w:eastAsia="微軟正黑體" w:hAnsi="微軟正黑體"/>
+        </w:rPr>
+      </w:pPr>
+      <w:r>
+        <w:rPr>
+          <w:rFonts w:ascii="微軟正黑體" w:eastAsia="微軟正黑體" w:hAnsi="微軟正黑體" w:hint="eastAsia"/>
+        </w:rPr>
+        <w:t>[原檔案，採用</w:t>
+      </w:r>
+      <w:r>
+        <w:rPr>
+          <w:rFonts w:ascii="微軟正黑體" w:eastAsia="微軟正黑體" w:hAnsi="微軟正黑體"/>
+        </w:rPr>
+        <w:t>datasets.load_iris()</w:t>
+      </w:r>
+      <w:r>
+        <w:rPr>
+          <w:rFonts w:ascii="微軟正黑體" w:eastAsia="微軟正黑體" w:hAnsi="微軟正黑體" w:hint="eastAsia"/>
+        </w:rPr>
+        <w:t>資料情況]</w:t>
+      </w:r>
     </w:p>
     <w:p>
       <w:pPr>
@@ -208,13 +227,7 @@
         <w:rPr>
           <w:rFonts w:ascii="微軟正黑體" w:eastAsia="微軟正黑體" w:hAnsi="微軟正黑體" w:hint="eastAsia"/>
         </w:rPr>
-        <w:t>作為分類依據</w:t>
-      </w:r>
-      <w:r>
-        <w:rPr>
-          <w:rFonts w:ascii="微軟正黑體" w:eastAsia="微軟正黑體" w:hAnsi="微軟正黑體" w:hint="eastAsia"/>
-        </w:rPr>
-        <w:t>：</w:t>
+        <w:t>作為分類依據：</w:t>
       </w:r>
     </w:p>
     <w:p>
@@ -354,7 +367,7 @@
       <w:pPr>
         <w:ind w:left="480" w:firstLine="480"/>
         <w:rPr>
-          <w:rFonts w:ascii="微軟正黑體" w:eastAsia="微軟正黑體" w:hAnsi="微軟正黑體" w:hint="eastAsia"/>
+          <w:rFonts w:ascii="微軟正黑體" w:eastAsia="微軟正黑體" w:hAnsi="微軟正黑體"/>
         </w:rPr>
       </w:pPr>
       <w:r>
@@ -455,7 +468,7 @@
       <w:pPr>
         <w:ind w:left="480"/>
         <w:rPr>
-          <w:rFonts w:ascii="微軟正黑體" w:eastAsia="微軟正黑體" w:hAnsi="微軟正黑體" w:hint="eastAsia"/>
+          <w:rFonts w:ascii="微軟正黑體" w:eastAsia="微軟正黑體" w:hAnsi="微軟正黑體"/>
         </w:rPr>
       </w:pPr>
       <w:r>
@@ -573,7 +586,7 @@
         <w:pStyle w:val="a7"/>
         <w:ind w:leftChars="0" w:left="360"/>
         <w:rPr>
-          <w:rFonts w:ascii="微軟正黑體" w:eastAsia="微軟正黑體" w:hAnsi="微軟正黑體" w:hint="eastAsia"/>
+          <w:rFonts w:ascii="微軟正黑體" w:eastAsia="微軟正黑體" w:hAnsi="微軟正黑體"/>
         </w:rPr>
       </w:pPr>
       <w:r>
@@ -728,7 +741,7 @@
       <w:pPr>
         <w:ind w:left="480"/>
         <w:rPr>
-          <w:rFonts w:ascii="微軟正黑體" w:eastAsia="微軟正黑體" w:hAnsi="微軟正黑體" w:hint="eastAsia"/>
+          <w:rFonts w:ascii="微軟正黑體" w:eastAsia="微軟正黑體" w:hAnsi="微軟正黑體"/>
         </w:rPr>
       </w:pPr>
       <w:r>
@@ -790,6 +803,1080 @@
           <w:rFonts w:ascii="微軟正黑體" w:eastAsia="微軟正黑體" w:hAnsi="微軟正黑體" w:hint="eastAsia"/>
         </w:rPr>
         <w:t>、entropy值皆會受到影響)。</w:t>
+      </w:r>
+    </w:p>
+    <w:p>
+      <w:pPr>
+        <w:ind w:left="480"/>
+        <w:rPr>
+          <w:rFonts w:ascii="微軟正黑體" w:eastAsia="微軟正黑體" w:hAnsi="微軟正黑體"/>
+        </w:rPr>
+      </w:pPr>
+    </w:p>
+    <w:p>
+      <w:pPr>
+        <w:jc w:val="center"/>
+        <w:rPr>
+          <w:rFonts w:ascii="微軟正黑體" w:eastAsia="微軟正黑體" w:hAnsi="微軟正黑體"/>
+        </w:rPr>
+      </w:pPr>
+      <w:r>
+        <w:rPr>
+          <w:rFonts w:ascii="微軟正黑體" w:eastAsia="微軟正黑體" w:hAnsi="微軟正黑體" w:hint="eastAsia"/>
+        </w:rPr>
+        <w:lastRenderedPageBreak/>
+        <w:t>[</w:t>
+      </w:r>
+      <w:r>
+        <w:rPr>
+          <w:rFonts w:ascii="微軟正黑體" w:eastAsia="微軟正黑體" w:hAnsi="微軟正黑體" w:hint="eastAsia"/>
+        </w:rPr>
+        <w:t>更改後</w:t>
+      </w:r>
+      <w:r>
+        <w:rPr>
+          <w:rFonts w:ascii="微軟正黑體" w:eastAsia="微軟正黑體" w:hAnsi="微軟正黑體" w:hint="eastAsia"/>
+        </w:rPr>
+        <w:t>檔案，採用</w:t>
+      </w:r>
+      <w:r>
+        <w:rPr>
+          <w:rFonts w:ascii="微軟正黑體" w:eastAsia="微軟正黑體" w:hAnsi="微軟正黑體"/>
+        </w:rPr>
+        <w:t>pd.read_csv</w:t>
+      </w:r>
+      <w:r>
+        <w:rPr>
+          <w:rFonts w:ascii="微軟正黑體" w:eastAsia="微軟正黑體" w:hAnsi="微軟正黑體" w:hint="eastAsia"/>
+        </w:rPr>
+        <w:t>資料情況]</w:t>
+      </w:r>
+    </w:p>
+    <w:p>
+      <w:pPr>
+        <w:rPr>
+          <w:rFonts w:ascii="微軟正黑體" w:eastAsia="微軟正黑體" w:hAnsi="微軟正黑體"/>
+        </w:rPr>
+      </w:pPr>
+      <w:r>
+        <w:rPr>
+          <w:rFonts w:ascii="微軟正黑體" w:eastAsia="微軟正黑體" w:hAnsi="微軟正黑體" w:hint="eastAsia"/>
+        </w:rPr>
+        <w:t>程式碼如壓縮檔附件</w:t>
+      </w:r>
+      <w:r>
+        <w:rPr>
+          <w:rFonts w:ascii="微軟正黑體" w:eastAsia="微軟正黑體" w:hAnsi="微軟正黑體"/>
+        </w:rPr>
+        <w:t>code_106601015</w:t>
+      </w:r>
+      <w:r>
+        <w:rPr>
+          <w:rFonts w:ascii="微軟正黑體" w:eastAsia="微軟正黑體" w:hAnsi="微軟正黑體" w:hint="eastAsia"/>
+        </w:rPr>
+        <w:t>.</w:t>
+      </w:r>
+      <w:r>
+        <w:rPr>
+          <w:rFonts w:ascii="微軟正黑體" w:eastAsia="微軟正黑體" w:hAnsi="微軟正黑體"/>
+        </w:rPr>
+        <w:t>py</w:t>
+      </w:r>
+    </w:p>
+    <w:p>
+      <w:pPr>
+        <w:rPr>
+          <w:rFonts w:ascii="微軟正黑體" w:eastAsia="微軟正黑體" w:hAnsi="微軟正黑體"/>
+        </w:rPr>
+      </w:pPr>
+      <w:r>
+        <w:rPr>
+          <w:rFonts w:ascii="微軟正黑體" w:eastAsia="微軟正黑體" w:hAnsi="微軟正黑體"/>
+        </w:rPr>
+        <w:t>Requestment</w:t>
+      </w:r>
+      <w:r>
+        <w:rPr>
+          <w:rFonts w:ascii="微軟正黑體" w:eastAsia="微軟正黑體" w:hAnsi="微軟正黑體" w:hint="eastAsia"/>
+        </w:rPr>
+        <w:t>：</w:t>
+      </w:r>
+      <w:r>
+        <w:rPr>
+          <w:rFonts w:ascii="微軟正黑體" w:eastAsia="微軟正黑體" w:hAnsi="微軟正黑體"/>
+        </w:rPr>
+        <w:t>sklearn</w:t>
+      </w:r>
+      <w:r>
+        <w:rPr>
+          <w:rFonts w:ascii="微軟正黑體" w:eastAsia="微軟正黑體" w:hAnsi="微軟正黑體" w:hint="eastAsia"/>
+        </w:rPr>
+        <w:t>、</w:t>
+      </w:r>
+      <w:r>
+        <w:rPr>
+          <w:rFonts w:ascii="微軟正黑體" w:eastAsia="微軟正黑體" w:hAnsi="微軟正黑體"/>
+        </w:rPr>
+        <w:t>numpy</w:t>
+      </w:r>
+      <w:r>
+        <w:rPr>
+          <w:rFonts w:ascii="微軟正黑體" w:eastAsia="微軟正黑體" w:hAnsi="微軟正黑體" w:hint="eastAsia"/>
+        </w:rPr>
+        <w:t>、math</w:t>
+      </w:r>
+    </w:p>
+    <w:p>
+      <w:pPr>
+        <w:rPr>
+          <w:rFonts w:ascii="微軟正黑體" w:eastAsia="微軟正黑體" w:hAnsi="微軟正黑體"/>
+        </w:rPr>
+      </w:pPr>
+    </w:p>
+    <w:p>
+      <w:pPr>
+        <w:pStyle w:val="a7"/>
+        <w:numPr>
+          <w:ilvl w:val="0"/>
+          <w:numId w:val="2"/>
+        </w:numPr>
+        <w:ind w:leftChars="0"/>
+        <w:rPr>
+          <w:rFonts w:ascii="微軟正黑體" w:eastAsia="微軟正黑體" w:hAnsi="微軟正黑體"/>
+        </w:rPr>
+      </w:pPr>
+      <w:r>
+        <w:rPr>
+          <w:rFonts w:ascii="微軟正黑體" w:eastAsia="微軟正黑體" w:hAnsi="微軟正黑體"/>
+        </w:rPr>
+        <w:t>The accuracy on both training and test data</w:t>
+      </w:r>
+    </w:p>
+    <w:p>
+      <w:pPr>
+        <w:pStyle w:val="a7"/>
+        <w:ind w:leftChars="0" w:left="360" w:firstLine="120"/>
+        <w:rPr>
+          <w:rFonts w:ascii="微軟正黑體" w:eastAsia="微軟正黑體" w:hAnsi="微軟正黑體"/>
+        </w:rPr>
+      </w:pPr>
+      <w:r>
+        <w:rPr>
+          <w:rFonts w:ascii="微軟正黑體" w:eastAsia="微軟正黑體" w:hAnsi="微軟正黑體" w:hint="eastAsia"/>
+        </w:rPr>
+        <w:t>使用g</w:t>
+      </w:r>
+      <w:r>
+        <w:rPr>
+          <w:rFonts w:ascii="微軟正黑體" w:eastAsia="微軟正黑體" w:hAnsi="微軟正黑體"/>
+        </w:rPr>
+        <w:t>ini</w:t>
+      </w:r>
+      <w:r>
+        <w:rPr>
+          <w:rFonts w:ascii="微軟正黑體" w:eastAsia="微軟正黑體" w:hAnsi="微軟正黑體" w:hint="eastAsia"/>
+        </w:rPr>
+        <w:t xml:space="preserve"> </w:t>
+      </w:r>
+      <w:r>
+        <w:rPr>
+          <w:rFonts w:ascii="微軟正黑體" w:eastAsia="微軟正黑體" w:hAnsi="微軟正黑體"/>
+        </w:rPr>
+        <w:t>index</w:t>
+      </w:r>
+      <w:r>
+        <w:rPr>
+          <w:rFonts w:ascii="微軟正黑體" w:eastAsia="微軟正黑體" w:hAnsi="微軟正黑體" w:hint="eastAsia"/>
+        </w:rPr>
+        <w:t>作為分類依據：</w:t>
+      </w:r>
+    </w:p>
+    <w:p>
+      <w:pPr>
+        <w:pStyle w:val="a7"/>
+        <w:rPr>
+          <w:rFonts w:ascii="微軟正黑體" w:eastAsia="微軟正黑體" w:hAnsi="微軟正黑體"/>
+        </w:rPr>
+      </w:pPr>
+      <w:r>
+        <w:rPr>
+          <w:rFonts w:ascii="微軟正黑體" w:eastAsia="微軟正黑體" w:hAnsi="微軟正黑體"/>
+        </w:rPr>
+        <w:tab/>
+      </w:r>
+      <w:r>
+        <w:rPr>
+          <w:rFonts w:ascii="微軟正黑體" w:eastAsia="微軟正黑體" w:hAnsi="微軟正黑體" w:hint="eastAsia"/>
+        </w:rPr>
+        <w:t>g</w:t>
+      </w:r>
+      <w:r>
+        <w:rPr>
+          <w:rFonts w:ascii="微軟正黑體" w:eastAsia="微軟正黑體" w:hAnsi="微軟正黑體"/>
+        </w:rPr>
+        <w:t>ini</w:t>
+      </w:r>
+      <w:r>
+        <w:rPr>
+          <w:rFonts w:ascii="微軟正黑體" w:eastAsia="微軟正黑體" w:hAnsi="微軟正黑體" w:hint="eastAsia"/>
+        </w:rPr>
+        <w:t xml:space="preserve"> </w:t>
+      </w:r>
+      <w:r>
+        <w:rPr>
+          <w:rFonts w:ascii="微軟正黑體" w:eastAsia="微軟正黑體" w:hAnsi="微軟正黑體"/>
+        </w:rPr>
+        <w:t xml:space="preserve">tree train accuracy: </w:t>
+      </w:r>
+      <w:r>
+        <w:rPr>
+          <w:rFonts w:ascii="微軟正黑體" w:eastAsia="微軟正黑體" w:hAnsi="微軟正黑體"/>
+        </w:rPr>
+        <w:t>0.638444</w:t>
+      </w:r>
+    </w:p>
+    <w:p>
+      <w:pPr>
+        <w:pStyle w:val="a7"/>
+        <w:ind w:leftChars="0" w:left="840" w:firstLine="120"/>
+        <w:rPr>
+          <w:rFonts w:ascii="微軟正黑體" w:eastAsia="微軟正黑體" w:hAnsi="微軟正黑體"/>
+        </w:rPr>
+      </w:pPr>
+      <w:r>
+        <w:rPr>
+          <w:rFonts w:ascii="微軟正黑體" w:eastAsia="微軟正黑體" w:hAnsi="微軟正黑體" w:hint="eastAsia"/>
+        </w:rPr>
+        <w:t>g</w:t>
+      </w:r>
+      <w:r>
+        <w:rPr>
+          <w:rFonts w:ascii="微軟正黑體" w:eastAsia="微軟正黑體" w:hAnsi="微軟正黑體"/>
+        </w:rPr>
+        <w:t>ini</w:t>
+      </w:r>
+      <w:r>
+        <w:rPr>
+          <w:rFonts w:ascii="微軟正黑體" w:eastAsia="微軟正黑體" w:hAnsi="微軟正黑體" w:hint="eastAsia"/>
+        </w:rPr>
+        <w:t xml:space="preserve"> </w:t>
+      </w:r>
+      <w:r>
+        <w:rPr>
+          <w:rFonts w:ascii="微軟正黑體" w:eastAsia="微軟正黑體" w:hAnsi="微軟正黑體"/>
+        </w:rPr>
+        <w:t xml:space="preserve">tree test accuracy: </w:t>
+      </w:r>
+      <w:r>
+        <w:rPr>
+          <w:rFonts w:ascii="微軟正黑體" w:eastAsia="微軟正黑體" w:hAnsi="微軟正黑體"/>
+        </w:rPr>
+        <w:t>0.627660</w:t>
+      </w:r>
+    </w:p>
+    <w:p>
+      <w:pPr>
+        <w:ind w:firstLine="480"/>
+        <w:rPr>
+          <w:rFonts w:ascii="微軟正黑體" w:eastAsia="微軟正黑體" w:hAnsi="微軟正黑體"/>
+        </w:rPr>
+      </w:pPr>
+      <w:r>
+        <w:rPr>
+          <w:rFonts w:ascii="微軟正黑體" w:eastAsia="微軟正黑體" w:hAnsi="微軟正黑體" w:hint="eastAsia"/>
+        </w:rPr>
+        <w:t>使用</w:t>
+      </w:r>
+      <w:r>
+        <w:rPr>
+          <w:rFonts w:ascii="微軟正黑體" w:eastAsia="微軟正黑體" w:hAnsi="微軟正黑體"/>
+        </w:rPr>
+        <w:t>information entropy</w:t>
+      </w:r>
+      <w:r>
+        <w:rPr>
+          <w:rFonts w:ascii="微軟正黑體" w:eastAsia="微軟正黑體" w:hAnsi="微軟正黑體" w:hint="eastAsia"/>
+        </w:rPr>
+        <w:t>作為分類依據：</w:t>
+      </w:r>
+    </w:p>
+    <w:p>
+      <w:pPr>
+        <w:rPr>
+          <w:rFonts w:ascii="微軟正黑體" w:eastAsia="微軟正黑體" w:hAnsi="微軟正黑體"/>
+        </w:rPr>
+      </w:pPr>
+      <w:r>
+        <w:rPr>
+          <w:rFonts w:ascii="微軟正黑體" w:eastAsia="微軟正黑體" w:hAnsi="微軟正黑體"/>
+        </w:rPr>
+        <w:tab/>
+      </w:r>
+      <w:r>
+        <w:rPr>
+          <w:rFonts w:ascii="微軟正黑體" w:eastAsia="微軟正黑體" w:hAnsi="微軟正黑體"/>
+        </w:rPr>
+        <w:tab/>
+      </w:r>
+      <w:r>
+        <w:rPr>
+          <w:rFonts w:ascii="微軟正黑體" w:eastAsia="微軟正黑體" w:hAnsi="微軟正黑體"/>
+        </w:rPr>
+        <w:t>entropy tree train accuracy:</w:t>
+      </w:r>
+      <w:r>
+        <w:t xml:space="preserve"> </w:t>
+      </w:r>
+      <w:r>
+        <w:rPr>
+          <w:rFonts w:ascii="微軟正黑體" w:eastAsia="微軟正黑體" w:hAnsi="微軟正黑體"/>
+        </w:rPr>
+        <w:t>0.638444</w:t>
+      </w:r>
+    </w:p>
+    <w:p>
+      <w:pPr>
+        <w:ind w:left="480" w:firstLine="480"/>
+        <w:rPr>
+          <w:rFonts w:ascii="微軟正黑體" w:eastAsia="微軟正黑體" w:hAnsi="微軟正黑體"/>
+        </w:rPr>
+      </w:pPr>
+      <w:r>
+        <w:rPr>
+          <w:rFonts w:ascii="微軟正黑體" w:eastAsia="微軟正黑體" w:hAnsi="微軟正黑體"/>
+        </w:rPr>
+        <w:t>entropy tree test accuracy:</w:t>
+      </w:r>
+      <w:r>
+        <w:t xml:space="preserve"> </w:t>
+      </w:r>
+      <w:r>
+        <w:rPr>
+          <w:rFonts w:ascii="微軟正黑體" w:eastAsia="微軟正黑體" w:hAnsi="微軟正黑體"/>
+        </w:rPr>
+        <w:t>0.627660</w:t>
+      </w:r>
+    </w:p>
+    <w:p>
+      <w:pPr>
+        <w:pStyle w:val="a7"/>
+        <w:numPr>
+          <w:ilvl w:val="0"/>
+          <w:numId w:val="2"/>
+        </w:numPr>
+        <w:ind w:leftChars="0"/>
+        <w:rPr>
+          <w:rFonts w:ascii="微軟正黑體" w:eastAsia="微軟正黑體" w:hAnsi="微軟正黑體"/>
+        </w:rPr>
+      </w:pPr>
+      <w:r>
+        <w:rPr>
+          <w:rFonts w:ascii="微軟正黑體" w:eastAsia="微軟正黑體" w:hAnsi="微軟正黑體" w:hint="eastAsia"/>
+        </w:rPr>
+        <w:t>The effect of different parameters (Ex: criterion、max_depth)</w:t>
+      </w:r>
+    </w:p>
+    <w:p>
+      <w:pPr>
+        <w:ind w:left="480" w:firstLine="480"/>
+        <w:rPr>
+          <w:rFonts w:ascii="微軟正黑體" w:eastAsia="微軟正黑體" w:hAnsi="微軟正黑體" w:hint="eastAsia"/>
+        </w:rPr>
+      </w:pPr>
+      <w:r>
+        <w:rPr>
+          <w:rFonts w:ascii="微軟正黑體" w:eastAsia="微軟正黑體" w:hAnsi="微軟正黑體" w:hint="eastAsia"/>
+        </w:rPr>
+        <w:t>針對</w:t>
+      </w:r>
+      <w:r>
+        <w:rPr>
+          <w:rFonts w:ascii="微軟正黑體" w:eastAsia="微軟正黑體" w:hAnsi="微軟正黑體" w:hint="eastAsia"/>
+        </w:rPr>
+        <w:t>max_depth</w:t>
+      </w:r>
+      <w:r>
+        <w:rPr>
+          <w:rFonts w:ascii="微軟正黑體" w:eastAsia="微軟正黑體" w:hAnsi="微軟正黑體" w:hint="eastAsia"/>
+        </w:rPr>
+        <w:t>做更改</w:t>
+      </w:r>
+      <w:r>
+        <w:rPr>
+          <w:rFonts w:ascii="微軟正黑體" w:eastAsia="微軟正黑體" w:hAnsi="微軟正黑體" w:hint="eastAsia"/>
+        </w:rPr>
+        <w:t>，</w:t>
+      </w:r>
+      <w:r>
+        <w:rPr>
+          <w:rFonts w:ascii="微軟正黑體" w:eastAsia="微軟正黑體" w:hAnsi="微軟正黑體" w:hint="eastAsia"/>
+        </w:rPr>
+        <w:t>max_depth</w:t>
+      </w:r>
+      <w:r>
+        <w:rPr>
+          <w:rFonts w:ascii="微軟正黑體" w:eastAsia="微軟正黑體" w:hAnsi="微軟正黑體"/>
+        </w:rPr>
+        <w:t xml:space="preserve"> </w:t>
+      </w:r>
+      <w:r>
+        <w:rPr>
+          <w:rFonts w:ascii="微軟正黑體" w:eastAsia="微軟正黑體" w:hAnsi="微軟正黑體" w:hint="eastAsia"/>
+        </w:rPr>
+        <w:t>=0時(不分群時)</w:t>
+      </w:r>
+      <w:r>
+        <w:t xml:space="preserve"> </w:t>
+      </w:r>
+      <w:r>
+        <w:rPr>
+          <w:rFonts w:ascii="微軟正黑體" w:eastAsia="微軟正黑體" w:hAnsi="微軟正黑體"/>
+        </w:rPr>
+        <w:t>train accuracy: 0.462243</w:t>
+      </w:r>
+      <w:r>
+        <w:rPr>
+          <w:rFonts w:ascii="微軟正黑體" w:eastAsia="微軟正黑體" w:hAnsi="微軟正黑體" w:hint="eastAsia"/>
+        </w:rPr>
+        <w:t>，</w:t>
+      </w:r>
+      <w:r>
+        <w:rPr>
+          <w:rFonts w:ascii="微軟正黑體" w:eastAsia="微軟正黑體" w:hAnsi="微軟正黑體"/>
+        </w:rPr>
+        <w:t>tree test accuracy: 0.457447</w:t>
+      </w:r>
+      <w:r>
+        <w:rPr>
+          <w:rFonts w:ascii="微軟正黑體" w:eastAsia="微軟正黑體" w:hAnsi="微軟正黑體" w:hint="eastAsia"/>
+        </w:rPr>
+        <w:t>；</w:t>
+      </w:r>
+      <w:r>
+        <w:rPr>
+          <w:rFonts w:ascii="微軟正黑體" w:eastAsia="微軟正黑體" w:hAnsi="微軟正黑體" w:hint="eastAsia"/>
+        </w:rPr>
+        <w:t>max_depth</w:t>
+      </w:r>
+      <w:r>
+        <w:rPr>
+          <w:rFonts w:ascii="微軟正黑體" w:eastAsia="微軟正黑體" w:hAnsi="微軟正黑體"/>
+        </w:rPr>
+        <w:t xml:space="preserve"> </w:t>
+      </w:r>
+      <w:r>
+        <w:rPr>
+          <w:rFonts w:ascii="微軟正黑體" w:eastAsia="微軟正黑體" w:hAnsi="微軟正黑體" w:hint="eastAsia"/>
+        </w:rPr>
+        <w:t>=</w:t>
+      </w:r>
+      <w:r>
+        <w:rPr>
+          <w:rFonts w:ascii="微軟正黑體" w:eastAsia="微軟正黑體" w:hAnsi="微軟正黑體"/>
+        </w:rPr>
+        <w:t>1</w:t>
+      </w:r>
+      <w:r>
+        <w:rPr>
+          <w:rFonts w:ascii="微軟正黑體" w:eastAsia="微軟正黑體" w:hAnsi="微軟正黑體" w:hint="eastAsia"/>
+        </w:rPr>
+        <w:t>時(分群</w:t>
+      </w:r>
+      <w:r>
+        <w:rPr>
+          <w:rFonts w:ascii="微軟正黑體" w:eastAsia="微軟正黑體" w:hAnsi="微軟正黑體" w:hint="eastAsia"/>
+        </w:rPr>
+        <w:t>一次</w:t>
+      </w:r>
+      <w:r>
+        <w:rPr>
+          <w:rFonts w:ascii="微軟正黑體" w:eastAsia="微軟正黑體" w:hAnsi="微軟正黑體" w:hint="eastAsia"/>
+        </w:rPr>
+        <w:t>時)</w:t>
+      </w:r>
+      <w:r>
+        <w:t xml:space="preserve"> </w:t>
+      </w:r>
+      <w:r>
+        <w:rPr>
+          <w:rFonts w:ascii="微軟正黑體" w:eastAsia="微軟正黑體" w:hAnsi="微軟正黑體"/>
+        </w:rPr>
+        <w:t>train accuracy:</w:t>
+      </w:r>
+      <w:r>
+        <w:t xml:space="preserve"> </w:t>
+      </w:r>
+      <w:r>
+        <w:rPr>
+          <w:rFonts w:ascii="微軟正黑體" w:eastAsia="微軟正黑體" w:hAnsi="微軟正黑體"/>
+        </w:rPr>
+        <w:t>0.638444</w:t>
+      </w:r>
+      <w:r>
+        <w:rPr>
+          <w:rFonts w:ascii="微軟正黑體" w:eastAsia="微軟正黑體" w:hAnsi="微軟正黑體" w:hint="eastAsia"/>
+        </w:rPr>
+        <w:t>，</w:t>
+      </w:r>
+      <w:r>
+        <w:rPr>
+          <w:rFonts w:ascii="微軟正黑體" w:eastAsia="微軟正黑體" w:hAnsi="微軟正黑體"/>
+        </w:rPr>
+        <w:t>tree test accuracy: 0.627660</w:t>
+      </w:r>
+      <w:r>
+        <w:rPr>
+          <w:rFonts w:ascii="微軟正黑體" w:eastAsia="微軟正黑體" w:hAnsi="微軟正黑體" w:hint="eastAsia"/>
+        </w:rPr>
+        <w:t>；</w:t>
+      </w:r>
+      <w:r>
+        <w:rPr>
+          <w:rFonts w:ascii="微軟正黑體" w:eastAsia="微軟正黑體" w:hAnsi="微軟正黑體" w:hint="eastAsia"/>
+        </w:rPr>
+        <w:t>max_depth</w:t>
+      </w:r>
+      <w:r>
+        <w:rPr>
+          <w:rFonts w:ascii="微軟正黑體" w:eastAsia="微軟正黑體" w:hAnsi="微軟正黑體"/>
+        </w:rPr>
+        <w:t xml:space="preserve"> </w:t>
+      </w:r>
+      <w:r>
+        <w:rPr>
+          <w:rFonts w:ascii="微軟正黑體" w:eastAsia="微軟正黑體" w:hAnsi="微軟正黑體" w:hint="eastAsia"/>
+        </w:rPr>
+        <w:t>=</w:t>
+      </w:r>
+      <w:r>
+        <w:rPr>
+          <w:rFonts w:ascii="微軟正黑體" w:eastAsia="微軟正黑體" w:hAnsi="微軟正黑體"/>
+        </w:rPr>
+        <w:t>1</w:t>
+      </w:r>
+      <w:r>
+        <w:rPr>
+          <w:rFonts w:ascii="微軟正黑體" w:eastAsia="微軟正黑體" w:hAnsi="微軟正黑體" w:hint="eastAsia"/>
+        </w:rPr>
+        <w:t>時(分群一次時)</w:t>
+      </w:r>
+      <w:r>
+        <w:t xml:space="preserve"> </w:t>
+      </w:r>
+      <w:r>
+        <w:rPr>
+          <w:rFonts w:ascii="微軟正黑體" w:eastAsia="微軟正黑體" w:hAnsi="微軟正黑體"/>
+        </w:rPr>
+        <w:t>train accuracy:</w:t>
+      </w:r>
+      <w:r>
+        <w:t xml:space="preserve"> </w:t>
+      </w:r>
+      <w:r>
+        <w:rPr>
+          <w:rFonts w:ascii="微軟正黑體" w:eastAsia="微軟正黑體" w:hAnsi="微軟正黑體"/>
+        </w:rPr>
+        <w:t>0.638444</w:t>
+      </w:r>
+      <w:r>
+        <w:rPr>
+          <w:rFonts w:ascii="微軟正黑體" w:eastAsia="微軟正黑體" w:hAnsi="微軟正黑體" w:hint="eastAsia"/>
+        </w:rPr>
+        <w:t>，</w:t>
+      </w:r>
+      <w:r>
+        <w:rPr>
+          <w:rFonts w:ascii="微軟正黑體" w:eastAsia="微軟正黑體" w:hAnsi="微軟正黑體"/>
+        </w:rPr>
+        <w:t>tree test accuracy: 0.627660</w:t>
+      </w:r>
+      <w:r>
+        <w:rPr>
+          <w:rFonts w:ascii="微軟正黑體" w:eastAsia="微軟正黑體" w:hAnsi="微軟正黑體" w:hint="eastAsia"/>
+        </w:rPr>
+        <w:t>，</w:t>
+      </w:r>
+      <w:r>
+        <w:rPr>
+          <w:rFonts w:ascii="微軟正黑體" w:eastAsia="微軟正黑體" w:hAnsi="微軟正黑體" w:hint="eastAsia"/>
+        </w:rPr>
+        <w:t>max_depth</w:t>
+      </w:r>
+      <w:r>
+        <w:rPr>
+          <w:rFonts w:ascii="微軟正黑體" w:eastAsia="微軟正黑體" w:hAnsi="微軟正黑體" w:hint="eastAsia"/>
+        </w:rPr>
+        <w:t>=2以上時無論是</w:t>
+      </w:r>
+      <w:r>
+        <w:rPr>
+          <w:rFonts w:ascii="微軟正黑體" w:eastAsia="微軟正黑體" w:hAnsi="微軟正黑體"/>
+        </w:rPr>
+        <w:t>train</w:t>
+      </w:r>
+      <w:r>
+        <w:rPr>
+          <w:rFonts w:ascii="微軟正黑體" w:eastAsia="微軟正黑體" w:hAnsi="微軟正黑體" w:hint="eastAsia"/>
+        </w:rPr>
+        <w:t>或是</w:t>
+      </w:r>
+      <w:r>
+        <w:rPr>
+          <w:rFonts w:ascii="微軟正黑體" w:eastAsia="微軟正黑體" w:hAnsi="微軟正黑體"/>
+        </w:rPr>
+        <w:t>test</w:t>
+      </w:r>
+      <w:r>
+        <w:rPr>
+          <w:rFonts w:ascii="微軟正黑體" w:eastAsia="微軟正黑體" w:hAnsi="微軟正黑體" w:hint="eastAsia"/>
+        </w:rPr>
+        <w:t>的</w:t>
+      </w:r>
+      <w:r>
+        <w:rPr>
+          <w:rFonts w:ascii="微軟正黑體" w:eastAsia="微軟正黑體" w:hAnsi="微軟正黑體"/>
+        </w:rPr>
+        <w:t>accuracy</w:t>
+      </w:r>
+      <w:r>
+        <w:rPr>
+          <w:rFonts w:ascii="微軟正黑體" w:eastAsia="微軟正黑體" w:hAnsi="微軟正黑體" w:hint="eastAsia"/>
+        </w:rPr>
+        <w:t>都不會再改變，代表著資料已經分類完成，即使容許的樹最大深度可增加仍不會提升</w:t>
+      </w:r>
+      <w:r>
+        <w:rPr>
+          <w:rFonts w:ascii="微軟正黑體" w:eastAsia="微軟正黑體" w:hAnsi="微軟正黑體"/>
+        </w:rPr>
+        <w:t>accuracy</w:t>
+      </w:r>
+      <w:r>
+        <w:rPr>
+          <w:rFonts w:ascii="微軟正黑體" w:eastAsia="微軟正黑體" w:hAnsi="微軟正黑體" w:hint="eastAsia"/>
+        </w:rPr>
+        <w:t>。</w:t>
+      </w:r>
+    </w:p>
+    <w:p>
+      <w:pPr>
+        <w:ind w:firstLine="480"/>
+        <w:rPr>
+          <w:rFonts w:ascii="微軟正黑體" w:eastAsia="微軟正黑體" w:hAnsi="微軟正黑體" w:hint="eastAsia"/>
+        </w:rPr>
+      </w:pPr>
+      <w:r>
+        <w:rPr>
+          <w:rFonts w:ascii="微軟正黑體" w:eastAsia="微軟正黑體" w:hAnsi="微軟正黑體" w:hint="eastAsia"/>
+        </w:rPr>
+        <w:lastRenderedPageBreak/>
+        <w:t>至於</w:t>
+      </w:r>
+      <w:r>
+        <w:rPr>
+          <w:rFonts w:ascii="微軟正黑體" w:eastAsia="微軟正黑體" w:hAnsi="微軟正黑體" w:hint="eastAsia"/>
+        </w:rPr>
+        <w:t>criterion</w:t>
+      </w:r>
+      <w:r>
+        <w:rPr>
+          <w:rFonts w:ascii="微軟正黑體" w:eastAsia="微軟正黑體" w:hAnsi="微軟正黑體" w:hint="eastAsia"/>
+        </w:rPr>
+        <w:t>是g</w:t>
+      </w:r>
+      <w:r>
+        <w:rPr>
+          <w:rFonts w:ascii="微軟正黑體" w:eastAsia="微軟正黑體" w:hAnsi="微軟正黑體"/>
+        </w:rPr>
+        <w:t>ini</w:t>
+      </w:r>
+      <w:r>
+        <w:rPr>
+          <w:rFonts w:ascii="微軟正黑體" w:eastAsia="微軟正黑體" w:hAnsi="微軟正黑體" w:hint="eastAsia"/>
+        </w:rPr>
+        <w:t>或是e</w:t>
+      </w:r>
+      <w:r>
+        <w:rPr>
+          <w:rFonts w:ascii="微軟正黑體" w:eastAsia="微軟正黑體" w:hAnsi="微軟正黑體"/>
+        </w:rPr>
+        <w:t>ntropy</w:t>
+      </w:r>
+      <w:r>
+        <w:rPr>
+          <w:rFonts w:ascii="微軟正黑體" w:eastAsia="微軟正黑體" w:hAnsi="微軟正黑體" w:hint="eastAsia"/>
+        </w:rPr>
+        <w:t>在此案例產生了</w:t>
+      </w:r>
+      <w:r>
+        <w:rPr>
+          <w:rFonts w:ascii="微軟正黑體" w:eastAsia="微軟正黑體" w:hAnsi="微軟正黑體" w:hint="eastAsia"/>
+        </w:rPr>
+        <w:t>一樣</w:t>
+      </w:r>
+      <w:r>
+        <w:rPr>
+          <w:rFonts w:ascii="微軟正黑體" w:eastAsia="微軟正黑體" w:hAnsi="微軟正黑體" w:hint="eastAsia"/>
+        </w:rPr>
+        <w:t>的樹：</w:t>
+      </w:r>
+    </w:p>
+    <w:p>
+      <w:pPr>
+        <w:ind w:left="480"/>
+        <w:rPr>
+          <w:rFonts w:ascii="微軟正黑體" w:eastAsia="微軟正黑體" w:hAnsi="微軟正黑體" w:hint="eastAsia"/>
+        </w:rPr>
+      </w:pPr>
+      <w:r>
+        <w:rPr>
+          <w:rFonts w:ascii="微軟正黑體" w:eastAsia="微軟正黑體" w:hAnsi="微軟正黑體"/>
+          <w:noProof/>
+        </w:rPr>
+        <w:drawing>
+          <wp:inline distT="0" distB="0" distL="0" distR="0" wp14:anchorId="1E2A9D71" wp14:editId="19928B9E">
+            <wp:extent cx="4008120" cy="3535680"/>
+            <wp:effectExtent l="0" t="0" r="0" b="7620"/>
+            <wp:docPr id="6" name="圖片 6"/>
+            <wp:cNvGraphicFramePr>
+              <a:graphicFrameLocks xmlns:a="http://schemas.openxmlformats.org/drawingml/2006/main" noChangeAspect="1"/>
+            </wp:cNvGraphicFramePr>
+            <a:graphic xmlns:a="http://schemas.openxmlformats.org/drawingml/2006/main">
+              <a:graphicData uri="http://schemas.openxmlformats.org/drawingml/2006/picture">
+                <pic:pic xmlns:pic="http://schemas.openxmlformats.org/drawingml/2006/picture">
+                  <pic:nvPicPr>
+                    <pic:cNvPr id="0" name="Picture 2"/>
+                    <pic:cNvPicPr>
+                      <a:picLocks noChangeAspect="1" noChangeArrowheads="1"/>
+                    </pic:cNvPicPr>
+                  </pic:nvPicPr>
+                  <pic:blipFill>
+                    <a:blip r:embed="rId9">
+                      <a:extLst>
+                        <a:ext uri="{28A0092B-C50C-407E-A947-70E740481C1C}">
+                          <a14:useLocalDpi xmlns:a14="http://schemas.microsoft.com/office/drawing/2010/main" val="0"/>
+                        </a:ext>
+                      </a:extLst>
+                    </a:blip>
+                    <a:srcRect/>
+                    <a:stretch>
+                      <a:fillRect/>
+                    </a:stretch>
+                  </pic:blipFill>
+                  <pic:spPr bwMode="auto">
+                    <a:xfrm>
+                      <a:off x="0" y="0"/>
+                      <a:ext cx="4008120" cy="3535680"/>
+                    </a:xfrm>
+                    <a:prstGeom prst="rect">
+                      <a:avLst/>
+                    </a:prstGeom>
+                    <a:noFill/>
+                    <a:ln>
+                      <a:noFill/>
+                    </a:ln>
+                  </pic:spPr>
+                </pic:pic>
+              </a:graphicData>
+            </a:graphic>
+          </wp:inline>
+        </w:drawing>
+      </w:r>
+    </w:p>
+    <w:p>
+      <w:pPr>
+        <w:pStyle w:val="a7"/>
+        <w:ind w:leftChars="0" w:left="360"/>
+        <w:rPr>
+          <w:rFonts w:ascii="微軟正黑體" w:eastAsia="微軟正黑體" w:hAnsi="微軟正黑體"/>
+        </w:rPr>
+      </w:pPr>
+      <w:r>
+        <w:rPr>
+          <w:rFonts w:ascii="微軟正黑體" w:eastAsia="微軟正黑體" w:hAnsi="微軟正黑體" w:hint="eastAsia"/>
+        </w:rPr>
+        <w:t>可以看到在d</w:t>
+      </w:r>
+      <w:r>
+        <w:rPr>
+          <w:rFonts w:ascii="微軟正黑體" w:eastAsia="微軟正黑體" w:hAnsi="微軟正黑體"/>
+        </w:rPr>
+        <w:t>epth=1</w:t>
+      </w:r>
+      <w:r>
+        <w:rPr>
+          <w:rFonts w:ascii="微軟正黑體" w:eastAsia="微軟正黑體" w:hAnsi="微軟正黑體" w:hint="eastAsia"/>
+        </w:rPr>
+        <w:t>兩種方式都將</w:t>
+      </w:r>
+      <w:r>
+        <w:rPr>
+          <w:rFonts w:ascii="微軟正黑體" w:eastAsia="微軟正黑體" w:hAnsi="微軟正黑體" w:hint="eastAsia"/>
+        </w:rPr>
+        <w:t>437個資料在</w:t>
+      </w:r>
+      <w:r>
+        <w:rPr>
+          <w:rFonts w:ascii="微軟正黑體" w:eastAsia="微軟正黑體" w:hAnsi="微軟正黑體"/>
+        </w:rPr>
+        <w:t>best_idx and best_thr: 3</w:t>
+      </w:r>
+      <w:r>
+        <w:rPr>
+          <w:rFonts w:ascii="微軟正黑體" w:eastAsia="微軟正黑體" w:hAnsi="微軟正黑體" w:hint="eastAsia"/>
+        </w:rPr>
+        <w:t xml:space="preserve"> </w:t>
+      </w:r>
+      <w:r>
+        <w:rPr>
+          <w:rFonts w:ascii="微軟正黑體" w:eastAsia="微軟正黑體" w:hAnsi="微軟正黑體"/>
+        </w:rPr>
+        <w:t>and</w:t>
+      </w:r>
+      <w:r>
+        <w:rPr>
+          <w:rFonts w:ascii="微軟正黑體" w:eastAsia="微軟正黑體" w:hAnsi="微軟正黑體"/>
+        </w:rPr>
+        <w:t xml:space="preserve"> -0.008013</w:t>
+      </w:r>
+      <w:r>
+        <w:rPr>
+          <w:rFonts w:ascii="微軟正黑體" w:eastAsia="微軟正黑體" w:hAnsi="微軟正黑體" w:hint="eastAsia"/>
+        </w:rPr>
+        <w:t>分割成</w:t>
+      </w:r>
+      <w:r>
+        <w:rPr>
+          <w:rFonts w:ascii="微軟正黑體" w:eastAsia="微軟正黑體" w:hAnsi="微軟正黑體" w:hint="eastAsia"/>
+        </w:rPr>
+        <w:t>176/261</w:t>
+      </w:r>
+      <w:r>
+        <w:rPr>
+          <w:rFonts w:ascii="微軟正黑體" w:eastAsia="微軟正黑體" w:hAnsi="微軟正黑體" w:hint="eastAsia"/>
+        </w:rPr>
+        <w:t>，接著</w:t>
+      </w:r>
+      <w:r>
+        <w:rPr>
+          <w:rFonts w:ascii="微軟正黑體" w:eastAsia="微軟正黑體" w:hAnsi="微軟正黑體" w:hint="eastAsia"/>
+        </w:rPr>
+        <w:t>左方的176個資料</w:t>
+      </w:r>
+      <w:r>
+        <w:rPr>
+          <w:rFonts w:ascii="微軟正黑體" w:eastAsia="微軟正黑體" w:hAnsi="微軟正黑體" w:hint="eastAsia"/>
+        </w:rPr>
+        <w:t>在</w:t>
+      </w:r>
+      <w:r>
+        <w:rPr>
+          <w:rFonts w:ascii="微軟正黑體" w:eastAsia="微軟正黑體" w:hAnsi="微軟正黑體"/>
+        </w:rPr>
+        <w:t>best_idx and best_thr: 3</w:t>
+      </w:r>
+      <w:r>
+        <w:rPr>
+          <w:rFonts w:ascii="微軟正黑體" w:eastAsia="微軟正黑體" w:hAnsi="微軟正黑體" w:hint="eastAsia"/>
+        </w:rPr>
+        <w:t xml:space="preserve"> </w:t>
+      </w:r>
+      <w:r>
+        <w:rPr>
+          <w:rFonts w:ascii="微軟正黑體" w:eastAsia="微軟正黑體" w:hAnsi="微軟正黑體"/>
+        </w:rPr>
+        <w:t>and</w:t>
+      </w:r>
+      <w:r>
+        <w:rPr>
+          <w:rFonts w:ascii="微軟正黑體" w:eastAsia="微軟正黑體" w:hAnsi="微軟正黑體"/>
+        </w:rPr>
+        <w:t xml:space="preserve"> -0.708364</w:t>
+      </w:r>
+      <w:r>
+        <w:rPr>
+          <w:rFonts w:ascii="微軟正黑體" w:eastAsia="微軟正黑體" w:hAnsi="微軟正黑體" w:hint="eastAsia"/>
+        </w:rPr>
+        <w:t>分割成</w:t>
+      </w:r>
+      <w:r>
+        <w:rPr>
+          <w:rFonts w:ascii="微軟正黑體" w:eastAsia="微軟正黑體" w:hAnsi="微軟正黑體" w:hint="eastAsia"/>
+        </w:rPr>
+        <w:t>88/88，兩種評估資料雜質的技術都做出了相同的決判</w:t>
+      </w:r>
+      <w:r>
+        <w:rPr>
+          <w:rFonts w:ascii="微軟正黑體" w:eastAsia="微軟正黑體" w:hAnsi="微軟正黑體" w:hint="eastAsia"/>
+        </w:rPr>
+        <w:t>。</w:t>
+      </w:r>
+    </w:p>
+    <w:p>
+      <w:pPr>
+        <w:pStyle w:val="a7"/>
+        <w:numPr>
+          <w:ilvl w:val="0"/>
+          <w:numId w:val="2"/>
+        </w:numPr>
+        <w:ind w:leftChars="0"/>
+        <w:rPr>
+          <w:rFonts w:ascii="微軟正黑體" w:eastAsia="微軟正黑體" w:hAnsi="微軟正黑體"/>
+        </w:rPr>
+      </w:pPr>
+      <w:r>
+        <w:rPr>
+          <w:rFonts w:ascii="微軟正黑體" w:eastAsia="微軟正黑體" w:hAnsi="微軟正黑體"/>
+        </w:rPr>
+        <w:t>A brief discussion of the results</w:t>
+      </w:r>
+    </w:p>
+    <w:p>
+      <w:pPr>
+        <w:ind w:left="480" w:firstLine="480"/>
+        <w:rPr>
+          <w:rFonts w:ascii="微軟正黑體" w:eastAsia="微軟正黑體" w:hAnsi="微軟正黑體"/>
+        </w:rPr>
+      </w:pPr>
+      <w:r>
+        <w:rPr>
+          <w:rFonts w:ascii="微軟正黑體" w:eastAsia="微軟正黑體" w:hAnsi="微軟正黑體" w:hint="eastAsia"/>
+        </w:rPr>
+        <w:t>可以看到在演算法無誤的情況下，此二元決策分類樹可以找出多X輸入中對於y label的相對統計關係，並且建立決策樹，讓所有的測試</w:t>
+      </w:r>
+      <w:r>
+        <w:rPr>
+          <w:rFonts w:ascii="微軟正黑體" w:eastAsia="微軟正黑體" w:hAnsi="微軟正黑體"/>
+        </w:rPr>
+        <w:t>data</w:t>
+      </w:r>
+      <w:r>
+        <w:rPr>
+          <w:rFonts w:ascii="微軟正黑體" w:eastAsia="微軟正黑體" w:hAnsi="微軟正黑體" w:hint="eastAsia"/>
+        </w:rPr>
+        <w:t>都能歸納至一個在此關係下的n</w:t>
+      </w:r>
+      <w:r>
+        <w:rPr>
+          <w:rFonts w:ascii="微軟正黑體" w:eastAsia="微軟正黑體" w:hAnsi="微軟正黑體"/>
+        </w:rPr>
+        <w:t>ode</w:t>
+      </w:r>
+      <w:r>
+        <w:rPr>
+          <w:rFonts w:ascii="微軟正黑體" w:eastAsia="微軟正黑體" w:hAnsi="微軟正黑體" w:hint="eastAsia"/>
+        </w:rPr>
+        <w:t>(目前看起來是都抓l</w:t>
+      </w:r>
+      <w:r>
+        <w:rPr>
+          <w:rFonts w:ascii="微軟正黑體" w:eastAsia="微軟正黑體" w:hAnsi="微軟正黑體"/>
+        </w:rPr>
+        <w:t>abel 3</w:t>
+      </w:r>
+      <w:r>
+        <w:rPr>
+          <w:rFonts w:ascii="微軟正黑體" w:eastAsia="微軟正黑體" w:hAnsi="微軟正黑體" w:hint="eastAsia"/>
+        </w:rPr>
+        <w:t>)</w:t>
+      </w:r>
+      <w:r>
+        <w:rPr>
+          <w:rFonts w:ascii="微軟正黑體" w:eastAsia="微軟正黑體" w:hAnsi="微軟正黑體" w:hint="eastAsia"/>
+        </w:rPr>
+        <w:t>，得出結論，且運算時間不長，也可以讓人類了解內部演算結構(</w:t>
+      </w:r>
+      <w:r>
+        <w:rPr>
+          <w:rFonts w:ascii="微軟正黑體" w:eastAsia="微軟正黑體" w:hAnsi="微軟正黑體"/>
+        </w:rPr>
+        <w:t>no black box</w:t>
+      </w:r>
+      <w:r>
+        <w:rPr>
+          <w:rFonts w:ascii="微軟正黑體" w:eastAsia="微軟正黑體" w:hAnsi="微軟正黑體" w:hint="eastAsia"/>
+        </w:rPr>
+        <w:t>)。</w:t>
+      </w:r>
+    </w:p>
+    <w:p>
+      <w:pPr>
+        <w:ind w:left="480"/>
+        <w:rPr>
+          <w:rFonts w:ascii="微軟正黑體" w:eastAsia="微軟正黑體" w:hAnsi="微軟正黑體" w:hint="eastAsia"/>
+        </w:rPr>
+      </w:pPr>
+      <w:r>
+        <w:rPr>
+          <w:rFonts w:ascii="微軟正黑體" w:eastAsia="微軟正黑體" w:hAnsi="微軟正黑體"/>
+        </w:rPr>
+        <w:tab/>
+      </w:r>
+      <w:r>
+        <w:rPr>
+          <w:rFonts w:ascii="微軟正黑體" w:eastAsia="微軟正黑體" w:hAnsi="微軟正黑體" w:hint="eastAsia"/>
+        </w:rPr>
+        <w:t>最後的準確度來到</w:t>
+      </w:r>
+      <w:r>
+        <w:rPr>
+          <w:rFonts w:ascii="微軟正黑體" w:eastAsia="微軟正黑體" w:hAnsi="微軟正黑體" w:hint="eastAsia"/>
+        </w:rPr>
+        <w:t>60</w:t>
+      </w:r>
+      <w:r>
+        <w:rPr>
+          <w:rFonts w:ascii="微軟正黑體" w:eastAsia="微軟正黑體" w:hAnsi="微軟正黑體" w:hint="eastAsia"/>
+        </w:rPr>
+        <w:t>%</w:t>
+      </w:r>
+      <w:r>
+        <w:rPr>
+          <w:rFonts w:ascii="微軟正黑體" w:eastAsia="微軟正黑體" w:hAnsi="微軟正黑體" w:hint="eastAsia"/>
+        </w:rPr>
+        <w:t>左右</w:t>
+      </w:r>
+      <w:r>
+        <w:rPr>
+          <w:rFonts w:ascii="微軟正黑體" w:eastAsia="微軟正黑體" w:hAnsi="微軟正黑體" w:hint="eastAsia"/>
+        </w:rPr>
+        <w:t>，</w:t>
+      </w:r>
+      <w:r>
+        <w:rPr>
+          <w:rFonts w:ascii="微軟正黑體" w:eastAsia="微軟正黑體" w:hAnsi="微軟正黑體" w:hint="eastAsia"/>
+        </w:rPr>
+        <w:t>基本上可以看到跟之前的資料90%以上</w:t>
+      </w:r>
+      <w:r>
+        <w:rPr>
+          <w:rFonts w:ascii="微軟正黑體" w:eastAsia="微軟正黑體" w:hAnsi="微軟正黑體" w:hint="eastAsia"/>
+        </w:rPr>
+        <w:lastRenderedPageBreak/>
+        <w:t>的準確度有頗大的差距，也就是說</w:t>
+      </w:r>
+      <w:r>
+        <w:rPr>
+          <w:rFonts w:ascii="微軟正黑體" w:eastAsia="微軟正黑體" w:hAnsi="微軟正黑體" w:hint="eastAsia"/>
+        </w:rPr>
+        <w:t>二元決策分類樹</w:t>
+      </w:r>
+      <w:r>
+        <w:rPr>
+          <w:rFonts w:ascii="微軟正黑體" w:eastAsia="微軟正黑體" w:hAnsi="微軟正黑體" w:hint="eastAsia"/>
+        </w:rPr>
+        <w:t>對於資料本身的要求相對高，在雜亂的資料中雖能找出相應的label與閾值，但是硬分割的結果將導致不夠好的準確度，也導致分類時無法有效取得關鍵labels</w:t>
+      </w:r>
+      <w:r>
+        <w:rPr>
+          <w:rFonts w:ascii="微軟正黑體" w:eastAsia="微軟正黑體" w:hAnsi="微軟正黑體" w:hint="eastAsia"/>
+        </w:rPr>
+        <w:t>，也可能殘留greedy的問題</w:t>
+      </w:r>
+      <w:r>
+        <w:rPr>
+          <w:rFonts w:ascii="微軟正黑體" w:eastAsia="微軟正黑體" w:hAnsi="微軟正黑體" w:hint="eastAsia"/>
+        </w:rPr>
+        <w:t>。</w:t>
       </w:r>
     </w:p>
     <w:sectPr>
@@ -931,8 +2018,100 @@
       </w:pPr>
     </w:lvl>
   </w:abstractNum>
+  <w:abstractNum w:abstractNumId="1" w15:restartNumberingAfterBreak="0">
+    <w:nsid w:val="79CE2303"/>
+    <w:multiLevelType w:val="hybridMultilevel"/>
+    <w:tmpl w:val="6268B56A"/>
+    <w:lvl w:ilvl="0" w:tplc="EEAA7A3A">
+      <w:start w:val="1"/>
+      <w:numFmt w:val="decimal"/>
+      <w:lvlText w:val="%1."/>
+      <w:lvlJc w:val="left"/>
+      <w:pPr>
+        <w:ind w:left="360" w:hanging="360"/>
+      </w:pPr>
+      <w:rPr>
+        <w:rFonts w:hint="default"/>
+      </w:rPr>
+    </w:lvl>
+    <w:lvl w:ilvl="1" w:tplc="04090019" w:tentative="1">
+      <w:start w:val="1"/>
+      <w:numFmt w:val="ideographTraditional"/>
+      <w:lvlText w:val="%2、"/>
+      <w:lvlJc w:val="left"/>
+      <w:pPr>
+        <w:ind w:left="960" w:hanging="480"/>
+      </w:pPr>
+    </w:lvl>
+    <w:lvl w:ilvl="2" w:tplc="0409001B" w:tentative="1">
+      <w:start w:val="1"/>
+      <w:numFmt w:val="lowerRoman"/>
+      <w:lvlText w:val="%3."/>
+      <w:lvlJc w:val="right"/>
+      <w:pPr>
+        <w:ind w:left="1440" w:hanging="480"/>
+      </w:pPr>
+    </w:lvl>
+    <w:lvl w:ilvl="3" w:tplc="0409000F" w:tentative="1">
+      <w:start w:val="1"/>
+      <w:numFmt w:val="decimal"/>
+      <w:lvlText w:val="%4."/>
+      <w:lvlJc w:val="left"/>
+      <w:pPr>
+        <w:ind w:left="1920" w:hanging="480"/>
+      </w:pPr>
+    </w:lvl>
+    <w:lvl w:ilvl="4" w:tplc="04090019" w:tentative="1">
+      <w:start w:val="1"/>
+      <w:numFmt w:val="ideographTraditional"/>
+      <w:lvlText w:val="%5、"/>
+      <w:lvlJc w:val="left"/>
+      <w:pPr>
+        <w:ind w:left="2400" w:hanging="480"/>
+      </w:pPr>
+    </w:lvl>
+    <w:lvl w:ilvl="5" w:tplc="0409001B" w:tentative="1">
+      <w:start w:val="1"/>
+      <w:numFmt w:val="lowerRoman"/>
+      <w:lvlText w:val="%6."/>
+      <w:lvlJc w:val="right"/>
+      <w:pPr>
+        <w:ind w:left="2880" w:hanging="480"/>
+      </w:pPr>
+    </w:lvl>
+    <w:lvl w:ilvl="6" w:tplc="0409000F" w:tentative="1">
+      <w:start w:val="1"/>
+      <w:numFmt w:val="decimal"/>
+      <w:lvlText w:val="%7."/>
+      <w:lvlJc w:val="left"/>
+      <w:pPr>
+        <w:ind w:left="3360" w:hanging="480"/>
+      </w:pPr>
+    </w:lvl>
+    <w:lvl w:ilvl="7" w:tplc="04090019" w:tentative="1">
+      <w:start w:val="1"/>
+      <w:numFmt w:val="ideographTraditional"/>
+      <w:lvlText w:val="%8、"/>
+      <w:lvlJc w:val="left"/>
+      <w:pPr>
+        <w:ind w:left="3840" w:hanging="480"/>
+      </w:pPr>
+    </w:lvl>
+    <w:lvl w:ilvl="8" w:tplc="0409001B" w:tentative="1">
+      <w:start w:val="1"/>
+      <w:numFmt w:val="lowerRoman"/>
+      <w:lvlText w:val="%9."/>
+      <w:lvlJc w:val="right"/>
+      <w:pPr>
+        <w:ind w:left="4320" w:hanging="480"/>
+      </w:pPr>
+    </w:lvl>
+  </w:abstractNum>
   <w:num w:numId="1">
     <w:abstractNumId w:val="0"/>
+  </w:num>
+  <w:num w:numId="2">
+    <w:abstractNumId w:val="1"/>
   </w:num>
 </w:numbering>
 </file>

</xml_diff>